<commit_message>
added custom emojis and games
</commit_message>
<xml_diff>
--- a/MoodBadge.docx
+++ b/MoodBadge.docx
@@ -16,7 +16,22 @@
         <w:t>, controlled by a series of buttons</w:t>
       </w:r>
       <w:r>
-        <w:t>. The board is round and is powered on a battery.</w:t>
+        <w:t xml:space="preserve"> in an up/down/left/right/center configuration</w:t>
+      </w:r>
+      <w:r>
+        <w:t xml:space="preserve">. </w:t>
+      </w:r>
+      <w:r>
+        <w:t>The user can also create custom emojis</w:t>
+      </w:r>
+      <w:r>
+        <w:t xml:space="preserve"> and play games</w:t>
+      </w:r>
+      <w:r>
+        <w:t xml:space="preserve"> using these buttons. </w:t>
+      </w:r>
+      <w:r>
+        <w:t>The board is round and is powered on a battery.</w:t>
       </w:r>
     </w:p>
     <w:sectPr>

</xml_diff>

<commit_message>
more details on modes and components
</commit_message>
<xml_diff>
--- a/MoodBadge.docx
+++ b/MoodBadge.docx
@@ -10,28 +10,60 @@
         <w:t xml:space="preserve">on a keychain </w:t>
       </w:r>
       <w:r>
-        <w:t>that cycles through emojis</w:t>
-      </w:r>
-      <w:r>
-        <w:t>, controlled by a series of buttons</w:t>
-      </w:r>
-      <w:r>
-        <w:t xml:space="preserve"> in an up/down/left/right/center configuration</w:t>
+        <w:t>with multiple modes powered by a rechargeable battery. The matrix is set on a round board with a hole for a keychain ring. There are six total buttons, which function as up, down, left, right, select, and mode.</w:t>
+      </w:r>
+    </w:p>
+    <w:p>
+      <w:r>
+        <w:t>The first mode</w:t>
+      </w:r>
+      <w:r>
+        <w:t xml:space="preserve"> cycles through </w:t>
+      </w:r>
+      <w:r>
+        <w:t xml:space="preserve">preset </w:t>
+      </w:r>
+      <w:r>
+        <w:t>emojis</w:t>
+      </w:r>
+      <w:r>
+        <w:t xml:space="preserve">, </w:t>
+      </w:r>
+      <w:r>
+        <w:t>which change</w:t>
+      </w:r>
+      <w:r>
+        <w:t xml:space="preserve"> by </w:t>
+      </w:r>
+      <w:r>
+        <w:t>pressing</w:t>
+      </w:r>
+      <w:r>
+        <w:t xml:space="preserve"> </w:t>
+      </w:r>
+      <w:r>
+        <w:t>the left and right buttons</w:t>
       </w:r>
       <w:r>
         <w:t xml:space="preserve">. </w:t>
       </w:r>
       <w:r>
-        <w:t>The user can also create custom emojis</w:t>
-      </w:r>
-      <w:r>
-        <w:t xml:space="preserve"> and play games</w:t>
-      </w:r>
-      <w:r>
-        <w:t xml:space="preserve"> using these buttons. </w:t>
-      </w:r>
-      <w:r>
-        <w:t>The board is round and is powered on a battery.</w:t>
+        <w:t>The</w:t>
+      </w:r>
+      <w:r>
+        <w:t xml:space="preserve"> user</w:t>
+      </w:r>
+      <w:r>
+        <w:t xml:space="preserve"> can also create custom emojis</w:t>
+      </w:r>
+      <w:r>
+        <w:t xml:space="preserve"> </w:t>
+      </w:r>
+      <w:r>
+        <w:t>using the second mode, which allows the cursor to be moved with the up, down, left, and right buttons. The select button can then be used to toggle between the pixel under the cursor being lit or unlit. The next modes cycle through games that have yet to be decided but will probably include snake.</w:t>
+      </w:r>
+      <w:r>
+        <w:t xml:space="preserve"> </w:t>
       </w:r>
     </w:p>
     <w:sectPr>

</xml_diff>